<commit_message>
major changes prior to local notification implementation
</commit_message>
<xml_diff>
--- a/RxReminder Project Proposal.docx
+++ b/RxReminder Project Proposal.docx
@@ -428,6 +428,22 @@
         </w:rPr>
         <w:t xml:space="preserve">, </w:t>
       </w:r>
+      <w:proofErr w:type="spellStart"/>
+      <w:r>
+        <w:rPr>
+          <w:sz w:val="24"/>
+          <w:szCs w:val="24"/>
+        </w:rPr>
+        <w:t>RxNumber</w:t>
+      </w:r>
+      <w:proofErr w:type="spellEnd"/>
+      <w:r>
+        <w:rPr>
+          <w:sz w:val="24"/>
+          <w:szCs w:val="24"/>
+        </w:rPr>
+        <w:t xml:space="preserve">, </w:t>
+      </w:r>
       <w:r>
         <w:rPr>
           <w:rStyle w:val="HTMLCode"/>
@@ -460,6 +476,7 @@
         </w:rPr>
         <w:t xml:space="preserve">, </w:t>
       </w:r>
+      <w:proofErr w:type="spellStart"/>
       <w:r>
         <w:rPr>
           <w:rStyle w:val="HTMLCode"/>
@@ -469,6 +486,7 @@
         </w:rPr>
         <w:t>TotalDoses</w:t>
       </w:r>
+      <w:proofErr w:type="spellEnd"/>
       <w:r>
         <w:rPr>
           <w:sz w:val="24"/>
@@ -476,6 +494,7 @@
         </w:rPr>
         <w:t xml:space="preserve">, </w:t>
       </w:r>
+      <w:proofErr w:type="spellStart"/>
       <w:r>
         <w:rPr>
           <w:rStyle w:val="HTMLCode"/>
@@ -485,22 +504,7 @@
         </w:rPr>
         <w:t>RefillThreshold</w:t>
       </w:r>
-      <w:r>
-        <w:rPr>
-          <w:sz w:val="24"/>
-          <w:szCs w:val="24"/>
-        </w:rPr>
-        <w:t xml:space="preserve">, </w:t>
-      </w:r>
-      <w:r>
-        <w:rPr>
-          <w:rStyle w:val="HTMLCode"/>
-          <w:rFonts w:asciiTheme="minorHAnsi" w:eastAsiaTheme="majorEastAsia" w:hAnsiTheme="minorHAnsi"/>
-          <w:sz w:val="24"/>
-          <w:szCs w:val="24"/>
-        </w:rPr>
-        <w:t>RxNumber</w:t>
-      </w:r>
+      <w:proofErr w:type="spellEnd"/>
     </w:p>
     <w:p>
       <w:pPr>
@@ -610,6 +614,7 @@
         </w:rPr>
         <w:t xml:space="preserve">, </w:t>
       </w:r>
+      <w:proofErr w:type="spellStart"/>
       <w:r>
         <w:rPr>
           <w:rStyle w:val="HTMLCode"/>
@@ -619,22 +624,7 @@
         </w:rPr>
         <w:t>IntervalValue</w:t>
       </w:r>
-      <w:r>
-        <w:rPr>
-          <w:sz w:val="24"/>
-          <w:szCs w:val="24"/>
-        </w:rPr>
-        <w:t xml:space="preserve">, </w:t>
-      </w:r>
-      <w:r>
-        <w:rPr>
-          <w:rStyle w:val="HTMLCode"/>
-          <w:rFonts w:asciiTheme="minorHAnsi" w:eastAsiaTheme="majorEastAsia" w:hAnsiTheme="minorHAnsi"/>
-          <w:sz w:val="24"/>
-          <w:szCs w:val="24"/>
-        </w:rPr>
-        <w:t>IsActive</w:t>
-      </w:r>
+      <w:proofErr w:type="spellEnd"/>
       <w:r>
         <w:rPr>
           <w:sz w:val="24"/>

</xml_diff>